<commit_message>
Add demoFile for demonstration
</commit_message>
<xml_diff>
--- a/Git Walk.docx
+++ b/Git Walk.docx
@@ -6,20 +6,26 @@
       <w:pPr>
         <w:jc w:val="center"/>
         <w:rPr>
-          <w:b/>
+          <w:sz w:val="44"/>
+          <w:szCs w:val="44"/>
+          <w:u w:val="single"/>
         </w:rPr>
       </w:pPr>
       <w:proofErr w:type="spellStart"/>
       <w:r>
         <w:rPr>
-          <w:b/>
+          <w:sz w:val="44"/>
+          <w:szCs w:val="44"/>
+          <w:u w:val="single"/>
         </w:rPr>
         <w:t>Git</w:t>
       </w:r>
       <w:proofErr w:type="spellEnd"/>
       <w:r>
         <w:rPr>
-          <w:b/>
+          <w:sz w:val="44"/>
+          <w:szCs w:val="44"/>
+          <w:u w:val="single"/>
         </w:rPr>
         <w:t xml:space="preserve"> Walk-through</w:t>
       </w:r>
@@ -30,6 +36,126 @@
         <w:pStyle w:val="Heading2"/>
       </w:pPr>
       <w:r>
+        <w:t>Workflow</w:t>
+      </w:r>
+      <w:bookmarkStart w:id="0" w:name="_GoBack"/>
+      <w:bookmarkEnd w:id="0"/>
+    </w:p>
+    <w:p/>
+    <w:p>
+      <w:r>
+        <w:t>Y</w:t>
+      </w:r>
+      <w:r>
+        <w:t>our local repository consists of t</w:t>
+      </w:r>
+      <w:r>
+        <w:t xml:space="preserve">hree "trees" maintained by </w:t>
+      </w:r>
+      <w:proofErr w:type="spellStart"/>
+      <w:r>
+        <w:t>git</w:t>
+      </w:r>
+      <w:proofErr w:type="spellEnd"/>
+      <w:r>
+        <w:t>. T</w:t>
+      </w:r>
+      <w:r>
+        <w:t>he first one is your Working Directory</w:t>
+      </w:r>
+      <w:r>
+        <w:t xml:space="preserve"> which holds the actual files.  T</w:t>
+      </w:r>
+      <w:r>
+        <w:t>he second one is the Index which acts as a staging area and finally the HEAD which points to the last commit you've made.</w:t>
+      </w:r>
+    </w:p>
+    <w:p/>
+    <w:p>
+      <w:r>
+        <w:rPr>
+          <w:noProof/>
+        </w:rPr>
+        <w:drawing>
+          <wp:inline distT="0" distB="0" distL="0" distR="0">
+            <wp:extent cx="5943600" cy="2113280"/>
+            <wp:effectExtent l="0" t="0" r="0" b="1270"/>
+            <wp:docPr id="1" name="Picture 1" descr="http://rogerdudler.github.io/git-guide/img/trees.png"/>
+            <wp:cNvGraphicFramePr>
+              <a:graphicFrameLocks xmlns:a="http://schemas.openxmlformats.org/drawingml/2006/main" noChangeAspect="1"/>
+            </wp:cNvGraphicFramePr>
+            <a:graphic xmlns:a="http://schemas.openxmlformats.org/drawingml/2006/main">
+              <a:graphicData uri="http://schemas.openxmlformats.org/drawingml/2006/picture">
+                <pic:pic xmlns:pic="http://schemas.openxmlformats.org/drawingml/2006/picture">
+                  <pic:nvPicPr>
+                    <pic:cNvPr id="0" name="Picture 1" descr="http://rogerdudler.github.io/git-guide/img/trees.png"/>
+                    <pic:cNvPicPr>
+                      <a:picLocks noChangeAspect="1" noChangeArrowheads="1"/>
+                    </pic:cNvPicPr>
+                  </pic:nvPicPr>
+                  <pic:blipFill>
+                    <a:blip r:embed="rId4">
+                      <a:extLst>
+                        <a:ext uri="{28A0092B-C50C-407E-A947-70E740481C1C}">
+                          <a14:useLocalDpi xmlns:a14="http://schemas.microsoft.com/office/drawing/2010/main" val="0"/>
+                        </a:ext>
+                      </a:extLst>
+                    </a:blip>
+                    <a:srcRect/>
+                    <a:stretch>
+                      <a:fillRect/>
+                    </a:stretch>
+                  </pic:blipFill>
+                  <pic:spPr bwMode="auto">
+                    <a:xfrm>
+                      <a:off x="0" y="0"/>
+                      <a:ext cx="5943600" cy="2113280"/>
+                    </a:xfrm>
+                    <a:prstGeom prst="rect">
+                      <a:avLst/>
+                    </a:prstGeom>
+                    <a:noFill/>
+                    <a:ln>
+                      <a:noFill/>
+                    </a:ln>
+                  </pic:spPr>
+                </pic:pic>
+              </a:graphicData>
+            </a:graphic>
+          </wp:inline>
+        </w:drawing>
+      </w:r>
+    </w:p>
+    <w:p/>
+    <w:p/>
+    <w:p>
+      <w:pPr>
+        <w:pStyle w:val="Heading2"/>
+      </w:pPr>
+      <w:r>
+        <w:t xml:space="preserve">What is a pull </w:t>
+      </w:r>
+      <w:proofErr w:type="gramStart"/>
+      <w:r>
+        <w:t>request ?</w:t>
+      </w:r>
+      <w:proofErr w:type="gramEnd"/>
+    </w:p>
+    <w:p>
+      <w:r>
+        <w:t>Pull requests let you tell others about changes you've pushed to a GitHub repository. Once a pull request is sent, interested parties can review the set of changes, discuss potential modifications, and even push follow-up commits if necessary.</w:t>
+      </w:r>
+    </w:p>
+    <w:p>
+      <w:pPr>
+        <w:pStyle w:val="Heading2"/>
+      </w:pPr>
+    </w:p>
+    <w:p>
+      <w:pPr>
+        <w:pStyle w:val="Heading2"/>
+      </w:pPr>
+      <w:r>
         <w:t>Pre-pull Requests</w:t>
       </w:r>
     </w:p>
@@ -38,12 +164,15 @@
         <w:pStyle w:val="Heading2"/>
       </w:pPr>
     </w:p>
+    <w:p/>
+    <w:p/>
     <w:p>
       <w:pPr>
         <w:pStyle w:val="Heading2"/>
       </w:pPr>
       <w:proofErr w:type="spellStart"/>
       <w:r>
+        <w:lastRenderedPageBreak/>
         <w:t>Git</w:t>
       </w:r>
       <w:proofErr w:type="spellEnd"/>
@@ -92,12 +221,10 @@
       <w:pPr>
         <w:pStyle w:val="Heading2"/>
       </w:pPr>
-      <w:bookmarkStart w:id="0" w:name="_GoBack"/>
       <w:r>
         <w:t>Tagging</w:t>
       </w:r>
     </w:p>
-    <w:bookmarkEnd w:id="0"/>
     <w:p/>
     <w:p/>
     <w:p/>

</xml_diff>

<commit_message>
This is a dem
</commit_message>
<xml_diff>
--- a/Git Walk.docx
+++ b/Git Walk.docx
@@ -344,6 +344,9 @@
       <w:r>
         <w:t>Stash</w:t>
       </w:r>
+      <w:r>
+        <w:t>/Pop</w:t>
+      </w:r>
     </w:p>
     <w:p>
       <w:pPr>
@@ -368,18 +371,10 @@
         <w:t>Stashing takes the dirty state of your working directory — that is, your modified tracked files and staged changes — and saves it on a stack of unfinished changes that you can reapply at any time.</w:t>
       </w:r>
     </w:p>
-    <w:p/>
-    <w:p>
-      <w:pPr>
-        <w:pStyle w:val="Heading2"/>
-      </w:pPr>
-      <w:r>
-        <w:t>Pop</w:t>
-      </w:r>
-    </w:p>
-    <w:p/>
-    <w:p/>
-    <w:p/>
+    <w:p>
+      <w:bookmarkStart w:id="0" w:name="_GoBack"/>
+      <w:bookmarkEnd w:id="0"/>
+    </w:p>
     <w:p>
       <w:pPr>
         <w:pStyle w:val="Heading2"/>
@@ -690,10 +685,7 @@
         <w:t>resolved</w:t>
       </w:r>
     </w:p>
-    <w:p>
-      <w:bookmarkStart w:id="0" w:name="_GoBack"/>
-      <w:bookmarkEnd w:id="0"/>
-    </w:p>
+    <w:p/>
     <w:p/>
     <w:sectPr>
       <w:pgSz w:w="12240" w:h="15840"/>

</xml_diff>

<commit_message>
Demo of requiring a reviewer
</commit_message>
<xml_diff>
--- a/Git Walk.docx
+++ b/Git Walk.docx
@@ -11,23 +11,13 @@
           <w:u w:val="single"/>
         </w:rPr>
       </w:pPr>
-      <w:proofErr w:type="spellStart"/>
       <w:r>
         <w:rPr>
           <w:sz w:val="44"/>
           <w:szCs w:val="44"/>
           <w:u w:val="single"/>
         </w:rPr>
-        <w:t>Git</w:t>
-      </w:r>
-      <w:proofErr w:type="spellEnd"/>
-      <w:r>
-        <w:rPr>
-          <w:sz w:val="44"/>
-          <w:szCs w:val="44"/>
-          <w:u w:val="single"/>
-        </w:rPr>
-        <w:t xml:space="preserve"> Walk-through</w:t>
+        <w:t>Git Walk-through</w:t>
       </w:r>
     </w:p>
     <w:p>
@@ -35,75 +25,49 @@
         <w:pStyle w:val="Heading2"/>
       </w:pPr>
       <w:r>
-        <w:t xml:space="preserve">What is </w:t>
-      </w:r>
-      <w:proofErr w:type="spellStart"/>
-      <w:r>
-        <w:t>Git</w:t>
-      </w:r>
-      <w:proofErr w:type="spellEnd"/>
+        <w:t>What is Git</w:t>
+      </w:r>
+      <w:r>
+        <w:t>?</w:t>
+      </w:r>
+      <w:bookmarkStart w:id="0" w:name="_GoBack"/>
+      <w:bookmarkEnd w:id="0"/>
+    </w:p>
+    <w:p>
+      <w:r>
+        <w:t xml:space="preserve"> </w:t>
+      </w:r>
+    </w:p>
+    <w:p>
+      <w:pPr>
+        <w:rPr>
+          <w:sz w:val="28"/>
+          <w:szCs w:val="28"/>
+        </w:rPr>
+      </w:pPr>
+      <w:r>
+        <w:rPr>
+          <w:sz w:val="28"/>
+          <w:szCs w:val="28"/>
+        </w:rPr>
+        <w:t>Git is an example of a DVCS (hence Distributed Version Control System). Rather than have only one single place for the full version history of the software as is common in once-popular version control systems like CVS or Subversion, in Git, every developer's working copy of the code is also a repository that can contain the full history of all changes.</w:t>
+      </w:r>
     </w:p>
     <w:p/>
     <w:p>
       <w:pPr>
-        <w:rPr>
-          <w:sz w:val="28"/>
-          <w:szCs w:val="28"/>
-        </w:rPr>
-      </w:pPr>
-      <w:proofErr w:type="spellStart"/>
-      <w:r>
-        <w:rPr>
-          <w:sz w:val="28"/>
-          <w:szCs w:val="28"/>
-        </w:rPr>
-        <w:t>Git</w:t>
-      </w:r>
-      <w:proofErr w:type="spellEnd"/>
-      <w:r>
-        <w:rPr>
-          <w:sz w:val="28"/>
-          <w:szCs w:val="28"/>
-        </w:rPr>
-        <w:t xml:space="preserve"> is an example of a DVCS (hence Distributed Version Control System). Rather than have only one single place for the full version history of the software as is common in once-popular version control systems like CVS or Subversion, in </w:t>
-      </w:r>
-      <w:proofErr w:type="spellStart"/>
-      <w:r>
-        <w:rPr>
-          <w:sz w:val="28"/>
-          <w:szCs w:val="28"/>
-        </w:rPr>
-        <w:t>Git</w:t>
-      </w:r>
-      <w:proofErr w:type="spellEnd"/>
-      <w:r>
-        <w:rPr>
-          <w:sz w:val="28"/>
-          <w:szCs w:val="28"/>
-        </w:rPr>
-        <w:t>, every developer's working copy of the code is also a repository that can contain the full history of all changes.</w:t>
+        <w:pStyle w:val="Heading2"/>
+      </w:pPr>
+      <w:r>
+        <w:t xml:space="preserve">Git </w:t>
+      </w:r>
+      <w:r>
+        <w:t>Workflow</w:t>
       </w:r>
     </w:p>
     <w:p/>
     <w:p>
       <w:pPr>
-        <w:pStyle w:val="Heading2"/>
-      </w:pPr>
-      <w:proofErr w:type="spellStart"/>
-      <w:r>
-        <w:t>Git</w:t>
-      </w:r>
-      <w:proofErr w:type="spellEnd"/>
-      <w:r>
-        <w:t xml:space="preserve"> </w:t>
-      </w:r>
-      <w:r>
-        <w:t>Workflow</w:t>
-      </w:r>
-    </w:p>
-    <w:p/>
-    <w:p>
-      <w:pPr>
         <w:rPr>
           <w:sz w:val="28"/>
           <w:szCs w:val="28"/>
@@ -121,23 +85,7 @@
           <w:sz w:val="28"/>
           <w:szCs w:val="28"/>
         </w:rPr>
-        <w:t xml:space="preserve">hree "trees" maintained by </w:t>
-      </w:r>
-      <w:proofErr w:type="spellStart"/>
-      <w:r>
-        <w:rPr>
-          <w:sz w:val="28"/>
-          <w:szCs w:val="28"/>
-        </w:rPr>
-        <w:t>git</w:t>
-      </w:r>
-      <w:proofErr w:type="spellEnd"/>
-      <w:r>
-        <w:rPr>
-          <w:sz w:val="28"/>
-          <w:szCs w:val="28"/>
-        </w:rPr>
-        <w:t>. T</w:t>
+        <w:t>hree "trees" maintained by git. T</w:t>
       </w:r>
       <w:r>
         <w:rPr>
@@ -224,13 +172,8 @@
         <w:pStyle w:val="Heading2"/>
       </w:pPr>
       <w:r>
-        <w:t xml:space="preserve">What is a pull </w:t>
-      </w:r>
-      <w:proofErr w:type="gramStart"/>
-      <w:r>
-        <w:t>request ?</w:t>
-      </w:r>
-      <w:proofErr w:type="gramEnd"/>
+        <w:t>What is a pull request ?</w:t>
+      </w:r>
     </w:p>
     <w:p/>
     <w:p>
@@ -301,39 +244,7 @@
           <w:sz w:val="28"/>
           <w:szCs w:val="28"/>
         </w:rPr>
-        <w:t xml:space="preserve">With </w:t>
-      </w:r>
-      <w:proofErr w:type="spellStart"/>
-      <w:r>
-        <w:rPr>
-          <w:sz w:val="28"/>
-          <w:szCs w:val="28"/>
-        </w:rPr>
-        <w:t>git</w:t>
-      </w:r>
-      <w:proofErr w:type="spellEnd"/>
-      <w:r>
-        <w:rPr>
-          <w:sz w:val="28"/>
-          <w:szCs w:val="28"/>
-        </w:rPr>
-        <w:t xml:space="preserve"> it’s possible to squash previous commits into one. This is a great way to group certain changes together before sharing them with others. ~ Here’s how to squash some commits into one. Let’s say this is your current </w:t>
-      </w:r>
-      <w:proofErr w:type="spellStart"/>
-      <w:r>
-        <w:rPr>
-          <w:sz w:val="28"/>
-          <w:szCs w:val="28"/>
-        </w:rPr>
-        <w:t>git</w:t>
-      </w:r>
-      <w:proofErr w:type="spellEnd"/>
-      <w:r>
-        <w:rPr>
-          <w:sz w:val="28"/>
-          <w:szCs w:val="28"/>
-        </w:rPr>
-        <w:t xml:space="preserve"> log.</w:t>
+        <w:t>With git it’s possible to squash previous commits into one. This is a great way to group certain changes together before sharing them with others. ~ Here’s how to squash some commits into one. Let’s say this is your current git log.</w:t>
       </w:r>
     </w:p>
     <w:p/>
@@ -371,10 +282,7 @@
         <w:t>Stashing takes the dirty state of your working directory — that is, your modified tracked files and staged changes — and saves it on a stack of unfinished changes that you can reapply at any time.</w:t>
       </w:r>
     </w:p>
-    <w:p>
-      <w:bookmarkStart w:id="0" w:name="_GoBack"/>
-      <w:bookmarkEnd w:id="0"/>
-    </w:p>
+    <w:p/>
     <w:p>
       <w:pPr>
         <w:pStyle w:val="Heading2"/>
@@ -419,37 +327,7 @@
           <w:szCs w:val="28"/>
           <w:shd w:val="clear" w:color="auto" w:fill="FFFFFF"/>
         </w:rPr>
-        <w:t xml:space="preserve">. </w:t>
-      </w:r>
-      <w:r>
-        <w:rPr>
-          <w:rFonts w:cs="Arial"/>
-          <w:color w:val="242729"/>
-          <w:sz w:val="28"/>
-          <w:szCs w:val="28"/>
-          <w:shd w:val="clear" w:color="auto" w:fill="FFFFFF"/>
-        </w:rPr>
-        <w:t xml:space="preserve">Usually you'll tag a particular version so that you can recreate it, e.g., this is the </w:t>
-      </w:r>
-      <w:r>
-        <w:rPr>
-          <w:rFonts w:cs="Arial"/>
-          <w:color w:val="242729"/>
-          <w:sz w:val="28"/>
-          <w:szCs w:val="28"/>
-          <w:shd w:val="clear" w:color="auto" w:fill="FFFFFF"/>
-        </w:rPr>
-        <w:t>sprint 22 release.</w:t>
-      </w:r>
-      <w:r>
-        <w:rPr>
-          <w:rFonts w:cs="Arial"/>
-          <w:color w:val="242729"/>
-          <w:sz w:val="28"/>
-          <w:szCs w:val="28"/>
-          <w:shd w:val="clear" w:color="auto" w:fill="FFFFFF"/>
-        </w:rPr>
-        <w:t xml:space="preserve"> </w:t>
+        <w:t xml:space="preserve">. Usually you'll tag a particular version so that you can recreate it, e.g., this is the sprint 22 release. </w:t>
       </w:r>
     </w:p>
     <w:p>

</xml_diff>